<commit_message>
ScaleTendonLength notebook + test with real model, ok
</commit_message>
<xml_diff>
--- a/Vertical Jump/Overview Draft.docx
+++ b/Vertical Jump/Overview Draft.docx
@@ -4,10 +4,251 @@
   <w:body>
     <w:p>
       <w:r>
+        <w:t>Audience: Year 7/8 students (11 – 13 years old)</w:t>
+      </w:r>
+    </w:p>
+    <w:p/>
+    <w:p>
+      <w:r>
+        <w:t>What we need:</w:t>
+      </w:r>
+    </w:p>
+    <w:p>
+      <w:r>
+        <w:t>IMU’s</w:t>
+      </w:r>
+    </w:p>
+    <w:p>
+      <w:r>
+        <w:t>iP</w:t>
+      </w:r>
+      <w:r>
+        <w:t>hone/</w:t>
+      </w:r>
+      <w:r>
+        <w:t>iP</w:t>
+      </w:r>
+      <w:r>
+        <w:t>ad</w:t>
+      </w:r>
+      <w:r>
+        <w:t>’</w:t>
+      </w:r>
+      <w:r>
+        <w:t>s</w:t>
+      </w:r>
+    </w:p>
+    <w:p>
+      <w:r>
+        <w:rPr>
+          <w:strike/>
+        </w:rPr>
+        <w:t>1 m ruler</w:t>
+      </w:r>
+      <w:r>
+        <w:rPr>
+          <w:strike/>
+        </w:rPr>
+        <w:t>/some sort of measurement tool</w:t>
+      </w:r>
+      <w:r>
+        <w:t xml:space="preserve"> </w:t>
+      </w:r>
+      <w:r>
+        <w:rPr>
+          <w:color w:val="FF0000"/>
+        </w:rPr>
+        <w:t>Infeasible, ruler does not show up well on camera</w:t>
+      </w:r>
+    </w:p>
+    <w:p>
+      <w:r>
+        <w:t>Stopwatches</w:t>
+      </w:r>
+    </w:p>
+    <w:p/>
+    <w:p>
+      <w:r>
+        <w:t xml:space="preserve">Talk about what an IMU is, pass some around for </w:t>
+      </w:r>
+      <w:r>
+        <w:t>the students to look at. Talk about the advantages of them?</w:t>
+      </w:r>
+    </w:p>
+    <w:p>
+      <w:r>
+        <w:t>Talk about what they are currently being used for… NBA etc?</w:t>
+      </w:r>
+    </w:p>
+    <w:p>
+      <w:r>
+        <w:t>Talk about what we want them to be used for</w:t>
+      </w:r>
+    </w:p>
+    <w:p>
+      <w:r>
+        <w:t>Two options:</w:t>
+      </w:r>
+    </w:p>
+    <w:p>
+      <w:pPr>
+        <w:pStyle w:val="ListParagraph"/>
+        <w:numPr>
+          <w:ilvl w:val="0"/>
+          <w:numId w:val="1"/>
+        </w:numPr>
+      </w:pPr>
+      <w:r>
+        <w:t xml:space="preserve">Split into a number of groups and go over the basic idea </w:t>
+      </w:r>
+      <w:r>
+        <w:t>with our individual groups</w:t>
+      </w:r>
+    </w:p>
+    <w:p>
+      <w:pPr>
+        <w:pStyle w:val="ListParagraph"/>
+        <w:numPr>
+          <w:ilvl w:val="0"/>
+          <w:numId w:val="1"/>
+        </w:numPr>
+      </w:pPr>
+      <w:r>
+        <w:t>Talk to the entire class about the basic idea and then split off to do experiment</w:t>
+      </w:r>
+    </w:p>
+    <w:p>
+      <w:r>
+        <w:t>Give each student a handout, which they will be able to fill in during the experiment</w:t>
+      </w:r>
+      <w:r>
+        <w:t>.</w:t>
+      </w:r>
+    </w:p>
+    <w:p>
+      <w:r>
         <w:t>Two methods: time of flight and double integration</w:t>
+      </w:r>
+    </w:p>
+    <w:p/>
+    <w:p>
+      <w:pPr>
+        <w:rPr>
+          <w:b/>
+          <w:bCs/>
+        </w:rPr>
+      </w:pPr>
+      <w:r>
+        <w:rPr>
+          <w:b/>
+          <w:bCs/>
+        </w:rPr>
+        <w:t>Time of flight</w:t>
+      </w:r>
+    </w:p>
+    <w:p>
+      <w:pPr>
+        <w:rPr>
+          <w:color w:val="FF0000"/>
+        </w:rPr>
+      </w:pPr>
+      <w:r>
+        <w:rPr>
+          <w:strike/>
+        </w:rPr>
+        <w:t>1 student to hold the ruler?</w:t>
+      </w:r>
+      <w:r>
+        <w:t xml:space="preserve"> </w:t>
+      </w:r>
+      <w:r>
+        <w:rPr>
+          <w:color w:val="FF0000"/>
+        </w:rPr>
+        <w:t>Infeasible, ruler does not show up well on camera</w:t>
+      </w:r>
+    </w:p>
+    <w:p>
+      <w:r>
+        <w:rPr>
+          <w:strike/>
+        </w:rPr>
+        <w:t>1 student to film?</w:t>
+      </w:r>
+      <w:r>
+        <w:t xml:space="preserve"> </w:t>
+      </w:r>
+      <w:r>
+        <w:rPr>
+          <w:color w:val="FF0000"/>
+        </w:rPr>
+        <w:t>Infeasible, ruler does not show up well on camera</w:t>
+      </w:r>
+    </w:p>
+    <w:p>
+      <w:r>
+        <w:t>3 students to time?</w:t>
+      </w:r>
+    </w:p>
+    <w:p>
+      <w:r>
+        <w:t>1 student to jump.</w:t>
+      </w:r>
+    </w:p>
+    <w:p>
+      <w:r>
+        <w:t>3 jumps each?</w:t>
+      </w:r>
+    </w:p>
+    <w:p>
+      <w:r>
+        <w:t>Each student fills in the 3 times of their own jump on their worksheet. Calculate the mean to get 1 time (do they know how to do that yet?)</w:t>
+      </w:r>
+    </w:p>
+    <w:p>
+      <w:r>
+        <w:t>Put the time into the equation to get an estimate of jump height.</w:t>
+      </w:r>
+    </w:p>
+    <w:p>
+      <w:r>
+        <w:t xml:space="preserve">Either tell them what we think the height is </w:t>
+      </w:r>
+      <w:r>
+        <w:t>then</w:t>
+      </w:r>
+      <w:r>
+        <w:t xml:space="preserve"> or do a reveal at the end</w:t>
+      </w:r>
+      <w:r>
+        <w:t>.</w:t>
+      </w:r>
+    </w:p>
+    <w:p>
+      <w:r>
+        <w:t>Both methods get different results, do we average them? Use just one?</w:t>
       </w:r>
       <w:bookmarkStart w:id="0" w:name="_GoBack"/>
       <w:bookmarkEnd w:id="0"/>
+    </w:p>
+    <w:p>
+      <w:r>
+        <w:rPr>
+          <w:b/>
+          <w:bCs/>
+        </w:rPr>
+        <w:t>Integration</w:t>
+      </w:r>
+    </w:p>
+    <w:p>
+      <w:r>
+        <w:t>Isn’t much extra to do here.</w:t>
+      </w:r>
+    </w:p>
+    <w:p>
+      <w:r>
+        <w:t>Get students to describe what acceleration, velocity and displacement are?</w:t>
+      </w:r>
     </w:p>
     <w:sectPr>
       <w:pgSz w:w="11906" w:h="16838"/>
@@ -17,6 +258,103 @@
     </w:sectPr>
   </w:body>
 </w:document>
+</file>
+
+<file path=word/numbering.xml><?xml version="1.0" encoding="utf-8"?>
+<w:numbering xmlns:wpc="http://schemas.microsoft.com/office/word/2010/wordprocessingCanvas" xmlns:cx="http://schemas.microsoft.com/office/drawing/2014/chartex" xmlns:cx1="http://schemas.microsoft.com/office/drawing/2015/9/8/chartex" xmlns:cx2="http://schemas.microsoft.com/office/drawing/2015/10/21/chartex" xmlns:cx3="http://schemas.microsoft.com/office/drawing/2016/5/9/chartex" xmlns:cx4="http://schemas.microsoft.com/office/drawing/2016/5/10/chartex" xmlns:cx5="http://schemas.microsoft.com/office/drawing/2016/5/11/chartex" xmlns:cx6="http://schemas.microsoft.com/office/drawing/2016/5/12/chartex" xmlns:cx7="http://schemas.microsoft.com/office/drawing/2016/5/13/chartex" xmlns:cx8="http://schemas.microsoft.com/office/drawing/2016/5/14/chartex" xmlns:mc="http://schemas.openxmlformats.org/markup-compatibility/2006" xmlns:aink="http://schemas.microsoft.com/office/drawing/2016/ink" xmlns:am3d="http://schemas.microsoft.com/office/drawing/2017/model3d" xmlns:o="urn:schemas-microsoft-com:office:office" xmlns:r="http://schemas.openxmlformats.org/officeDocument/2006/relationships" xmlns:m="http://schemas.openxmlformats.org/officeDocument/2006/math" xmlns:v="urn:schemas-microsoft-com:vml" xmlns:wp14="http://schemas.microsoft.com/office/word/2010/wordprocessingDrawing" xmlns:wp="http://schemas.openxmlformats.org/drawingml/2006/wordprocessingDrawing" xmlns:w10="urn:schemas-microsoft-com:office:word" xmlns:w="http://schemas.openxmlformats.org/wordprocessingml/2006/main" xmlns:w14="http://schemas.microsoft.com/office/word/2010/wordml" xmlns:w15="http://schemas.microsoft.com/office/word/2012/wordml" xmlns:w16cid="http://schemas.microsoft.com/office/word/2016/wordml/cid" xmlns:w16se="http://schemas.microsoft.com/office/word/2015/wordml/symex" xmlns:wpg="http://schemas.microsoft.com/office/word/2010/wordprocessingGroup" xmlns:wpi="http://schemas.microsoft.com/office/word/2010/wordprocessingInk" xmlns:wne="http://schemas.microsoft.com/office/word/2006/wordml" xmlns:wps="http://schemas.microsoft.com/office/word/2010/wordprocessingShape" mc:Ignorable="w14 w15 w16se w16cid wp14">
+  <w:abstractNum w:abstractNumId="0" w15:restartNumberingAfterBreak="0">
+    <w:nsid w:val="31A71BD3"/>
+    <w:multiLevelType w:val="hybridMultilevel"/>
+    <w:tmpl w:val="565C8DBE"/>
+    <w:lvl w:ilvl="0" w:tplc="14090011">
+      <w:start w:val="1"/>
+      <w:numFmt w:val="decimal"/>
+      <w:lvlText w:val="%1)"/>
+      <w:lvlJc w:val="left"/>
+      <w:pPr>
+        <w:ind w:left="720" w:hanging="360"/>
+      </w:pPr>
+      <w:rPr>
+        <w:rFonts w:hint="default"/>
+      </w:rPr>
+    </w:lvl>
+    <w:lvl w:ilvl="1" w:tplc="14090019" w:tentative="1">
+      <w:start w:val="1"/>
+      <w:numFmt w:val="lowerLetter"/>
+      <w:lvlText w:val="%2."/>
+      <w:lvlJc w:val="left"/>
+      <w:pPr>
+        <w:ind w:left="1440" w:hanging="360"/>
+      </w:pPr>
+    </w:lvl>
+    <w:lvl w:ilvl="2" w:tplc="1409001B" w:tentative="1">
+      <w:start w:val="1"/>
+      <w:numFmt w:val="lowerRoman"/>
+      <w:lvlText w:val="%3."/>
+      <w:lvlJc w:val="right"/>
+      <w:pPr>
+        <w:ind w:left="2160" w:hanging="180"/>
+      </w:pPr>
+    </w:lvl>
+    <w:lvl w:ilvl="3" w:tplc="1409000F" w:tentative="1">
+      <w:start w:val="1"/>
+      <w:numFmt w:val="decimal"/>
+      <w:lvlText w:val="%4."/>
+      <w:lvlJc w:val="left"/>
+      <w:pPr>
+        <w:ind w:left="2880" w:hanging="360"/>
+      </w:pPr>
+    </w:lvl>
+    <w:lvl w:ilvl="4" w:tplc="14090019" w:tentative="1">
+      <w:start w:val="1"/>
+      <w:numFmt w:val="lowerLetter"/>
+      <w:lvlText w:val="%5."/>
+      <w:lvlJc w:val="left"/>
+      <w:pPr>
+        <w:ind w:left="3600" w:hanging="360"/>
+      </w:pPr>
+    </w:lvl>
+    <w:lvl w:ilvl="5" w:tplc="1409001B" w:tentative="1">
+      <w:start w:val="1"/>
+      <w:numFmt w:val="lowerRoman"/>
+      <w:lvlText w:val="%6."/>
+      <w:lvlJc w:val="right"/>
+      <w:pPr>
+        <w:ind w:left="4320" w:hanging="180"/>
+      </w:pPr>
+    </w:lvl>
+    <w:lvl w:ilvl="6" w:tplc="1409000F" w:tentative="1">
+      <w:start w:val="1"/>
+      <w:numFmt w:val="decimal"/>
+      <w:lvlText w:val="%7."/>
+      <w:lvlJc w:val="left"/>
+      <w:pPr>
+        <w:ind w:left="5040" w:hanging="360"/>
+      </w:pPr>
+    </w:lvl>
+    <w:lvl w:ilvl="7" w:tplc="14090019" w:tentative="1">
+      <w:start w:val="1"/>
+      <w:numFmt w:val="lowerLetter"/>
+      <w:lvlText w:val="%8."/>
+      <w:lvlJc w:val="left"/>
+      <w:pPr>
+        <w:ind w:left="5760" w:hanging="360"/>
+      </w:pPr>
+    </w:lvl>
+    <w:lvl w:ilvl="8" w:tplc="1409001B" w:tentative="1">
+      <w:start w:val="1"/>
+      <w:numFmt w:val="lowerRoman"/>
+      <w:lvlText w:val="%9."/>
+      <w:lvlJc w:val="right"/>
+      <w:pPr>
+        <w:ind w:left="6480" w:hanging="180"/>
+      </w:pPr>
+    </w:lvl>
+  </w:abstractNum>
+  <w:num w:numId="1">
+    <w:abstractNumId w:val="0"/>
+  </w:num>
+</w:numbering>
 </file>
 
 <file path=word/styles.xml><?xml version="1.0" encoding="utf-8"?>
@@ -445,6 +783,17 @@
     <w:semiHidden/>
     <w:unhideWhenUsed/>
   </w:style>
+  <w:style w:type="paragraph" w:styleId="ListParagraph">
+    <w:name w:val="List Paragraph"/>
+    <w:basedOn w:val="Normal"/>
+    <w:uiPriority w:val="34"/>
+    <w:qFormat/>
+    <w:rsid w:val="00365B80"/>
+    <w:pPr>
+      <w:ind w:left="720"/>
+      <w:contextualSpacing/>
+    </w:pPr>
+  </w:style>
 </w:styles>
 </file>
 

</xml_diff>